<commit_message>
UC manage calendar diagrams updated
</commit_message>
<xml_diff>
--- a/Word Dateien/UC_manage_calendars.docx
+++ b/Word Dateien/UC_manage_calendars.docx
@@ -28,11 +28,21 @@
         <w:pStyle w:val="Title"/>
         <w:jc w:val="right"/>
       </w:pPr>
-      <w:fldSimple w:instr="title  \* Mergeformat ">
-        <w:r>
-          <w:t>UC: manage calendars</w:t>
-        </w:r>
-      </w:fldSimple>
+      <w:r>
+        <w:fldChar w:fldCharType="begin"/>
+      </w:r>
+      <w:r>
+        <w:instrText xml:space="preserve">title  \* Mergeformat </w:instrText>
+      </w:r>
+      <w:r>
+        <w:fldChar w:fldCharType="separate"/>
+      </w:r>
+      <w:r>
+        <w:t>UC: manage calendars</w:t>
+      </w:r>
+      <w:r>
+        <w:fldChar w:fldCharType="end"/>
+      </w:r>
     </w:p>
     <w:p>
       <w:pPr>
@@ -52,7 +62,7 @@
         <w:rPr>
           <w:sz w:val="28"/>
         </w:rPr>
-        <w:t>Version 1.0</w:t>
+        <w:t>Version 1.1</w:t>
       </w:r>
     </w:p>
     <w:p/>
@@ -255,6 +265,9 @@
             <w:pPr>
               <w:pStyle w:val="Tabletext"/>
             </w:pPr>
+            <w:r>
+              <w:t>22/Oct/2013</w:t>
+            </w:r>
           </w:p>
         </w:tc>
         <w:tc>
@@ -265,6 +278,9 @@
             <w:pPr>
               <w:pStyle w:val="Tabletext"/>
             </w:pPr>
+            <w:r>
+              <w:t>1.1</w:t>
+            </w:r>
           </w:p>
         </w:tc>
         <w:tc>
@@ -275,6 +291,25 @@
             <w:pPr>
               <w:pStyle w:val="Tabletext"/>
             </w:pPr>
+            <w:r>
+              <w:t>Updated diagrams</w:t>
+            </w:r>
+          </w:p>
+          <w:p>
+            <w:pPr>
+              <w:pStyle w:val="Tabletext"/>
+            </w:pPr>
+            <w:r>
+              <w:t>Inserted Cucumber code</w:t>
+            </w:r>
+          </w:p>
+          <w:p>
+            <w:pPr>
+              <w:pStyle w:val="Tabletext"/>
+            </w:pPr>
+            <w:r>
+              <w:t>Added Mockups</w:t>
+            </w:r>
           </w:p>
         </w:tc>
         <w:tc>
@@ -285,6 +320,9 @@
             <w:pPr>
               <w:pStyle w:val="Tabletext"/>
             </w:pPr>
+            <w:r>
+              <w:t>Storm Cloud Development</w:t>
+            </w:r>
           </w:p>
         </w:tc>
       </w:tr>
@@ -414,7 +452,7 @@
           <w:noProof/>
           <w:sz w:val="22"/>
           <w:szCs w:val="22"/>
-          <w:lang w:eastAsia="de-DE"/>
+          <w:lang w:val="de-DE" w:eastAsia="de-DE"/>
         </w:rPr>
       </w:pPr>
       <w:r>
@@ -448,7 +486,7 @@
           <w:noProof/>
           <w:sz w:val="22"/>
           <w:szCs w:val="22"/>
-          <w:lang w:eastAsia="de-DE"/>
+          <w:lang w:val="de-DE" w:eastAsia="de-DE"/>
         </w:rPr>
         <w:tab/>
       </w:r>
@@ -478,7 +516,7 @@
           <w:rFonts w:ascii="Arial" w:hAnsi="Arial" w:cs="Arial"/>
           <w:noProof/>
         </w:rPr>
-        <w:instrText xml:space="preserve"> PAGEREF _Toc369792007 \h </w:instrText>
+        <w:instrText xml:space="preserve"> PAGEREF _Toc370220579 \h </w:instrText>
       </w:r>
       <w:r>
         <w:rPr>
@@ -519,7 +557,7 @@
           <w:noProof/>
           <w:sz w:val="22"/>
           <w:szCs w:val="22"/>
-          <w:lang w:eastAsia="de-DE"/>
+          <w:lang w:val="de-DE" w:eastAsia="de-DE"/>
         </w:rPr>
       </w:pPr>
       <w:r>
@@ -535,7 +573,7 @@
           <w:noProof/>
           <w:sz w:val="22"/>
           <w:szCs w:val="22"/>
-          <w:lang w:eastAsia="de-DE"/>
+          <w:lang w:val="de-DE" w:eastAsia="de-DE"/>
         </w:rPr>
         <w:tab/>
       </w:r>
@@ -565,7 +603,7 @@
           <w:rFonts w:ascii="Arial" w:hAnsi="Arial" w:cs="Arial"/>
           <w:noProof/>
         </w:rPr>
-        <w:instrText xml:space="preserve"> PAGEREF _Toc369792008 \h </w:instrText>
+        <w:instrText xml:space="preserve"> PAGEREF _Toc370220580 \h </w:instrText>
       </w:r>
       <w:r>
         <w:rPr>
@@ -606,7 +644,7 @@
           <w:noProof/>
           <w:sz w:val="22"/>
           <w:szCs w:val="22"/>
-          <w:lang w:eastAsia="de-DE"/>
+          <w:lang w:val="de-DE" w:eastAsia="de-DE"/>
         </w:rPr>
       </w:pPr>
       <w:r>
@@ -622,7 +660,7 @@
           <w:noProof/>
           <w:sz w:val="22"/>
           <w:szCs w:val="22"/>
-          <w:lang w:eastAsia="de-DE"/>
+          <w:lang w:val="de-DE" w:eastAsia="de-DE"/>
         </w:rPr>
         <w:tab/>
       </w:r>
@@ -652,7 +690,7 @@
           <w:rFonts w:ascii="Arial" w:hAnsi="Arial" w:cs="Arial"/>
           <w:noProof/>
         </w:rPr>
-        <w:instrText xml:space="preserve"> PAGEREF _Toc369792009 \h </w:instrText>
+        <w:instrText xml:space="preserve"> PAGEREF _Toc370220581 \h </w:instrText>
       </w:r>
       <w:r>
         <w:rPr>
@@ -693,7 +731,7 @@
           <w:noProof/>
           <w:sz w:val="22"/>
           <w:szCs w:val="22"/>
-          <w:lang w:eastAsia="de-DE"/>
+          <w:lang w:val="de-DE" w:eastAsia="de-DE"/>
         </w:rPr>
       </w:pPr>
       <w:r>
@@ -709,7 +747,7 @@
           <w:noProof/>
           <w:sz w:val="22"/>
           <w:szCs w:val="22"/>
-          <w:lang w:eastAsia="de-DE"/>
+          <w:lang w:val="de-DE" w:eastAsia="de-DE"/>
         </w:rPr>
         <w:tab/>
       </w:r>
@@ -739,7 +777,7 @@
           <w:rFonts w:ascii="Arial" w:hAnsi="Arial" w:cs="Arial"/>
           <w:noProof/>
         </w:rPr>
-        <w:instrText xml:space="preserve"> PAGEREF _Toc369792010 \h </w:instrText>
+        <w:instrText xml:space="preserve"> PAGEREF _Toc370220582 \h </w:instrText>
       </w:r>
       <w:r>
         <w:rPr>
@@ -780,9 +818,33 @@
           <w:noProof/>
           <w:sz w:val="22"/>
           <w:szCs w:val="22"/>
-          <w:lang w:eastAsia="de-DE"/>
-        </w:rPr>
-      </w:pPr>
+          <w:lang w:val="de-DE" w:eastAsia="de-DE"/>
+        </w:rPr>
+      </w:pPr>
+      <w:r>
+        <w:rPr>
+          <w:rFonts w:ascii="Arial" w:hAnsi="Arial" w:cs="Arial"/>
+          <w:noProof/>
+        </w:rPr>
+        <w:t>2.2</w:t>
+      </w:r>
+      <w:r>
+        <w:rPr>
+          <w:rFonts w:ascii="Arial" w:eastAsiaTheme="minorEastAsia" w:hAnsi="Arial" w:cs="Arial"/>
+          <w:noProof/>
+          <w:sz w:val="22"/>
+          <w:szCs w:val="22"/>
+          <w:lang w:val="de-DE" w:eastAsia="de-DE"/>
+        </w:rPr>
+        <w:tab/>
+      </w:r>
+      <w:r>
+        <w:rPr>
+          <w:rFonts w:ascii="Arial" w:hAnsi="Arial" w:cs="Arial"/>
+          <w:noProof/>
+        </w:rPr>
+        <w:t>Use Ca</w:t>
+      </w:r>
       <w:bookmarkStart w:id="0" w:name="_GoBack"/>
       <w:bookmarkEnd w:id="0"/>
       <w:r>
@@ -790,9 +852,60 @@
           <w:rFonts w:ascii="Arial" w:hAnsi="Arial" w:cs="Arial"/>
           <w:noProof/>
         </w:rPr>
-        <w:t>2.2</w:t>
-      </w:r>
-      <w:r>
+        <w:t>se Flows</w:t>
+      </w:r>
+      <w:r>
+        <w:rPr>
+          <w:rFonts w:ascii="Arial" w:hAnsi="Arial" w:cs="Arial"/>
+          <w:noProof/>
+        </w:rPr>
+        <w:tab/>
+      </w:r>
+      <w:r>
+        <w:rPr>
+          <w:rFonts w:ascii="Arial" w:hAnsi="Arial" w:cs="Arial"/>
+          <w:noProof/>
+        </w:rPr>
+        <w:fldChar w:fldCharType="begin"/>
+      </w:r>
+      <w:r>
+        <w:rPr>
+          <w:rFonts w:ascii="Arial" w:hAnsi="Arial" w:cs="Arial"/>
+          <w:noProof/>
+        </w:rPr>
+        <w:instrText xml:space="preserve"> PAGEREF _Toc370220583 \h </w:instrText>
+      </w:r>
+      <w:r>
+        <w:rPr>
+          <w:rFonts w:ascii="Arial" w:hAnsi="Arial" w:cs="Arial"/>
+          <w:noProof/>
+        </w:rPr>
+      </w:r>
+      <w:r>
+        <w:rPr>
+          <w:rFonts w:ascii="Arial" w:hAnsi="Arial" w:cs="Arial"/>
+          <w:noProof/>
+        </w:rPr>
+        <w:fldChar w:fldCharType="separate"/>
+      </w:r>
+      <w:r>
+        <w:rPr>
+          <w:rFonts w:ascii="Arial" w:hAnsi="Arial" w:cs="Arial"/>
+          <w:noProof/>
+        </w:rPr>
+        <w:t>5</w:t>
+      </w:r>
+      <w:r>
+        <w:rPr>
+          <w:rFonts w:ascii="Arial" w:hAnsi="Arial" w:cs="Arial"/>
+          <w:noProof/>
+        </w:rPr>
+        <w:fldChar w:fldCharType="end"/>
+      </w:r>
+    </w:p>
+    <w:p>
+      <w:pPr>
+        <w:pStyle w:val="TOC3"/>
         <w:rPr>
           <w:rFonts w:ascii="Arial" w:eastAsiaTheme="minorEastAsia" w:hAnsi="Arial" w:cs="Arial"/>
           <w:noProof/>
@@ -800,67 +913,15 @@
           <w:szCs w:val="22"/>
           <w:lang w:eastAsia="de-DE"/>
         </w:rPr>
-        <w:tab/>
-      </w:r>
-      <w:r>
-        <w:rPr>
-          <w:rFonts w:ascii="Arial" w:hAnsi="Arial" w:cs="Arial"/>
-          <w:noProof/>
-        </w:rPr>
-        <w:t>Use Case Flows</w:t>
-      </w:r>
-      <w:r>
-        <w:rPr>
-          <w:rFonts w:ascii="Arial" w:hAnsi="Arial" w:cs="Arial"/>
-          <w:noProof/>
-        </w:rPr>
-        <w:tab/>
-      </w:r>
-      <w:r>
-        <w:rPr>
-          <w:rFonts w:ascii="Arial" w:hAnsi="Arial" w:cs="Arial"/>
-          <w:noProof/>
-        </w:rPr>
-        <w:fldChar w:fldCharType="begin"/>
-      </w:r>
-      <w:r>
-        <w:rPr>
-          <w:rFonts w:ascii="Arial" w:hAnsi="Arial" w:cs="Arial"/>
-          <w:noProof/>
-        </w:rPr>
-        <w:instrText xml:space="preserve"> PAGEREF _Toc369792011 \h </w:instrText>
-      </w:r>
-      <w:r>
-        <w:rPr>
-          <w:rFonts w:ascii="Arial" w:hAnsi="Arial" w:cs="Arial"/>
-          <w:noProof/>
-        </w:rPr>
-      </w:r>
-      <w:r>
-        <w:rPr>
-          <w:rFonts w:ascii="Arial" w:hAnsi="Arial" w:cs="Arial"/>
-          <w:noProof/>
-        </w:rPr>
-        <w:fldChar w:fldCharType="separate"/>
-      </w:r>
-      <w:r>
-        <w:rPr>
-          <w:rFonts w:ascii="Arial" w:hAnsi="Arial" w:cs="Arial"/>
-          <w:noProof/>
-        </w:rPr>
-        <w:t>5</w:t>
-      </w:r>
-      <w:r>
-        <w:rPr>
-          <w:rFonts w:ascii="Arial" w:hAnsi="Arial" w:cs="Arial"/>
-          <w:noProof/>
-        </w:rPr>
-        <w:fldChar w:fldCharType="end"/>
-      </w:r>
-    </w:p>
-    <w:p>
-      <w:pPr>
-        <w:pStyle w:val="TOC3"/>
+      </w:pPr>
+      <w:r>
+        <w:rPr>
+          <w:rFonts w:ascii="Arial" w:hAnsi="Arial" w:cs="Arial"/>
+          <w:noProof/>
+        </w:rPr>
+        <w:t>2.2.1</w:t>
+      </w:r>
+      <w:r>
         <w:rPr>
           <w:rFonts w:ascii="Arial" w:eastAsiaTheme="minorEastAsia" w:hAnsi="Arial" w:cs="Arial"/>
           <w:noProof/>
@@ -868,15 +929,67 @@
           <w:szCs w:val="22"/>
           <w:lang w:eastAsia="de-DE"/>
         </w:rPr>
-      </w:pPr>
-      <w:r>
-        <w:rPr>
-          <w:rFonts w:ascii="Arial" w:hAnsi="Arial" w:cs="Arial"/>
-          <w:noProof/>
-        </w:rPr>
-        <w:t>2.2.1</w:t>
-      </w:r>
-      <w:r>
+        <w:tab/>
+      </w:r>
+      <w:r>
+        <w:rPr>
+          <w:rFonts w:ascii="Arial" w:hAnsi="Arial" w:cs="Arial"/>
+          <w:noProof/>
+        </w:rPr>
+        <w:t>Show all conatacts (List View)</w:t>
+      </w:r>
+      <w:r>
+        <w:rPr>
+          <w:rFonts w:ascii="Arial" w:hAnsi="Arial" w:cs="Arial"/>
+          <w:noProof/>
+        </w:rPr>
+        <w:tab/>
+      </w:r>
+      <w:r>
+        <w:rPr>
+          <w:rFonts w:ascii="Arial" w:hAnsi="Arial" w:cs="Arial"/>
+          <w:noProof/>
+        </w:rPr>
+        <w:fldChar w:fldCharType="begin"/>
+      </w:r>
+      <w:r>
+        <w:rPr>
+          <w:rFonts w:ascii="Arial" w:hAnsi="Arial" w:cs="Arial"/>
+          <w:noProof/>
+        </w:rPr>
+        <w:instrText xml:space="preserve"> PAGEREF _Toc370220584 \h </w:instrText>
+      </w:r>
+      <w:r>
+        <w:rPr>
+          <w:rFonts w:ascii="Arial" w:hAnsi="Arial" w:cs="Arial"/>
+          <w:noProof/>
+        </w:rPr>
+      </w:r>
+      <w:r>
+        <w:rPr>
+          <w:rFonts w:ascii="Arial" w:hAnsi="Arial" w:cs="Arial"/>
+          <w:noProof/>
+        </w:rPr>
+        <w:fldChar w:fldCharType="separate"/>
+      </w:r>
+      <w:r>
+        <w:rPr>
+          <w:rFonts w:ascii="Arial" w:hAnsi="Arial" w:cs="Arial"/>
+          <w:noProof/>
+        </w:rPr>
+        <w:t>5</w:t>
+      </w:r>
+      <w:r>
+        <w:rPr>
+          <w:rFonts w:ascii="Arial" w:hAnsi="Arial" w:cs="Arial"/>
+          <w:noProof/>
+        </w:rPr>
+        <w:fldChar w:fldCharType="end"/>
+      </w:r>
+    </w:p>
+    <w:p>
+      <w:pPr>
+        <w:pStyle w:val="TOC3"/>
         <w:rPr>
           <w:rFonts w:ascii="Arial" w:eastAsiaTheme="minorEastAsia" w:hAnsi="Arial" w:cs="Arial"/>
           <w:noProof/>
@@ -884,67 +997,15 @@
           <w:szCs w:val="22"/>
           <w:lang w:eastAsia="de-DE"/>
         </w:rPr>
-        <w:tab/>
-      </w:r>
-      <w:r>
-        <w:rPr>
-          <w:rFonts w:ascii="Arial" w:hAnsi="Arial" w:cs="Arial"/>
-          <w:noProof/>
-        </w:rPr>
-        <w:t>Show all conatacts (List View)</w:t>
-      </w:r>
-      <w:r>
-        <w:rPr>
-          <w:rFonts w:ascii="Arial" w:hAnsi="Arial" w:cs="Arial"/>
-          <w:noProof/>
-        </w:rPr>
-        <w:tab/>
-      </w:r>
-      <w:r>
-        <w:rPr>
-          <w:rFonts w:ascii="Arial" w:hAnsi="Arial" w:cs="Arial"/>
-          <w:noProof/>
-        </w:rPr>
-        <w:fldChar w:fldCharType="begin"/>
-      </w:r>
-      <w:r>
-        <w:rPr>
-          <w:rFonts w:ascii="Arial" w:hAnsi="Arial" w:cs="Arial"/>
-          <w:noProof/>
-        </w:rPr>
-        <w:instrText xml:space="preserve"> PAGEREF _Toc369792012 \h </w:instrText>
-      </w:r>
-      <w:r>
-        <w:rPr>
-          <w:rFonts w:ascii="Arial" w:hAnsi="Arial" w:cs="Arial"/>
-          <w:noProof/>
-        </w:rPr>
-      </w:r>
-      <w:r>
-        <w:rPr>
-          <w:rFonts w:ascii="Arial" w:hAnsi="Arial" w:cs="Arial"/>
-          <w:noProof/>
-        </w:rPr>
-        <w:fldChar w:fldCharType="separate"/>
-      </w:r>
-      <w:r>
-        <w:rPr>
-          <w:rFonts w:ascii="Arial" w:hAnsi="Arial" w:cs="Arial"/>
-          <w:noProof/>
-        </w:rPr>
-        <w:t>5</w:t>
-      </w:r>
-      <w:r>
-        <w:rPr>
-          <w:rFonts w:ascii="Arial" w:hAnsi="Arial" w:cs="Arial"/>
-          <w:noProof/>
-        </w:rPr>
-        <w:fldChar w:fldCharType="end"/>
-      </w:r>
-    </w:p>
-    <w:p>
-      <w:pPr>
-        <w:pStyle w:val="TOC3"/>
+      </w:pPr>
+      <w:r>
+        <w:rPr>
+          <w:rFonts w:ascii="Arial" w:hAnsi="Arial" w:cs="Arial"/>
+          <w:noProof/>
+        </w:rPr>
+        <w:t>2.2.2</w:t>
+      </w:r>
+      <w:r>
         <w:rPr>
           <w:rFonts w:ascii="Arial" w:eastAsiaTheme="minorEastAsia" w:hAnsi="Arial" w:cs="Arial"/>
           <w:noProof/>
@@ -952,15 +1013,67 @@
           <w:szCs w:val="22"/>
           <w:lang w:eastAsia="de-DE"/>
         </w:rPr>
-      </w:pPr>
-      <w:r>
-        <w:rPr>
-          <w:rFonts w:ascii="Arial" w:hAnsi="Arial" w:cs="Arial"/>
-          <w:noProof/>
-        </w:rPr>
-        <w:t>2.2.2</w:t>
-      </w:r>
-      <w:r>
+        <w:tab/>
+      </w:r>
+      <w:r>
+        <w:rPr>
+          <w:rFonts w:ascii="Arial" w:hAnsi="Arial" w:cs="Arial"/>
+          <w:noProof/>
+        </w:rPr>
+        <w:t>Show single contact (View Single)</w:t>
+      </w:r>
+      <w:r>
+        <w:rPr>
+          <w:rFonts w:ascii="Arial" w:hAnsi="Arial" w:cs="Arial"/>
+          <w:noProof/>
+        </w:rPr>
+        <w:tab/>
+      </w:r>
+      <w:r>
+        <w:rPr>
+          <w:rFonts w:ascii="Arial" w:hAnsi="Arial" w:cs="Arial"/>
+          <w:noProof/>
+        </w:rPr>
+        <w:fldChar w:fldCharType="begin"/>
+      </w:r>
+      <w:r>
+        <w:rPr>
+          <w:rFonts w:ascii="Arial" w:hAnsi="Arial" w:cs="Arial"/>
+          <w:noProof/>
+        </w:rPr>
+        <w:instrText xml:space="preserve"> PAGEREF _Toc370220585 \h </w:instrText>
+      </w:r>
+      <w:r>
+        <w:rPr>
+          <w:rFonts w:ascii="Arial" w:hAnsi="Arial" w:cs="Arial"/>
+          <w:noProof/>
+        </w:rPr>
+      </w:r>
+      <w:r>
+        <w:rPr>
+          <w:rFonts w:ascii="Arial" w:hAnsi="Arial" w:cs="Arial"/>
+          <w:noProof/>
+        </w:rPr>
+        <w:fldChar w:fldCharType="separate"/>
+      </w:r>
+      <w:r>
+        <w:rPr>
+          <w:rFonts w:ascii="Arial" w:hAnsi="Arial" w:cs="Arial"/>
+          <w:noProof/>
+        </w:rPr>
+        <w:t>5</w:t>
+      </w:r>
+      <w:r>
+        <w:rPr>
+          <w:rFonts w:ascii="Arial" w:hAnsi="Arial" w:cs="Arial"/>
+          <w:noProof/>
+        </w:rPr>
+        <w:fldChar w:fldCharType="end"/>
+      </w:r>
+    </w:p>
+    <w:p>
+      <w:pPr>
+        <w:pStyle w:val="TOC3"/>
         <w:rPr>
           <w:rFonts w:ascii="Arial" w:eastAsiaTheme="minorEastAsia" w:hAnsi="Arial" w:cs="Arial"/>
           <w:noProof/>
@@ -968,67 +1081,15 @@
           <w:szCs w:val="22"/>
           <w:lang w:eastAsia="de-DE"/>
         </w:rPr>
-        <w:tab/>
-      </w:r>
-      <w:r>
-        <w:rPr>
-          <w:rFonts w:ascii="Arial" w:hAnsi="Arial" w:cs="Arial"/>
-          <w:noProof/>
-        </w:rPr>
-        <w:t>Show single contact (View Single)</w:t>
-      </w:r>
-      <w:r>
-        <w:rPr>
-          <w:rFonts w:ascii="Arial" w:hAnsi="Arial" w:cs="Arial"/>
-          <w:noProof/>
-        </w:rPr>
-        <w:tab/>
-      </w:r>
-      <w:r>
-        <w:rPr>
-          <w:rFonts w:ascii="Arial" w:hAnsi="Arial" w:cs="Arial"/>
-          <w:noProof/>
-        </w:rPr>
-        <w:fldChar w:fldCharType="begin"/>
-      </w:r>
-      <w:r>
-        <w:rPr>
-          <w:rFonts w:ascii="Arial" w:hAnsi="Arial" w:cs="Arial"/>
-          <w:noProof/>
-        </w:rPr>
-        <w:instrText xml:space="preserve"> PAGEREF _Toc369792013 \h </w:instrText>
-      </w:r>
-      <w:r>
-        <w:rPr>
-          <w:rFonts w:ascii="Arial" w:hAnsi="Arial" w:cs="Arial"/>
-          <w:noProof/>
-        </w:rPr>
-      </w:r>
-      <w:r>
-        <w:rPr>
-          <w:rFonts w:ascii="Arial" w:hAnsi="Arial" w:cs="Arial"/>
-          <w:noProof/>
-        </w:rPr>
-        <w:fldChar w:fldCharType="separate"/>
-      </w:r>
-      <w:r>
-        <w:rPr>
-          <w:rFonts w:ascii="Arial" w:hAnsi="Arial" w:cs="Arial"/>
-          <w:noProof/>
-        </w:rPr>
-        <w:t>5</w:t>
-      </w:r>
-      <w:r>
-        <w:rPr>
-          <w:rFonts w:ascii="Arial" w:hAnsi="Arial" w:cs="Arial"/>
-          <w:noProof/>
-        </w:rPr>
-        <w:fldChar w:fldCharType="end"/>
-      </w:r>
-    </w:p>
-    <w:p>
-      <w:pPr>
-        <w:pStyle w:val="TOC3"/>
+      </w:pPr>
+      <w:r>
+        <w:rPr>
+          <w:rFonts w:ascii="Arial" w:hAnsi="Arial" w:cs="Arial"/>
+          <w:noProof/>
+        </w:rPr>
+        <w:t>2.2.3</w:t>
+      </w:r>
+      <w:r>
         <w:rPr>
           <w:rFonts w:ascii="Arial" w:eastAsiaTheme="minorEastAsia" w:hAnsi="Arial" w:cs="Arial"/>
           <w:noProof/>
@@ -1036,15 +1097,67 @@
           <w:szCs w:val="22"/>
           <w:lang w:eastAsia="de-DE"/>
         </w:rPr>
-      </w:pPr>
-      <w:r>
-        <w:rPr>
-          <w:rFonts w:ascii="Arial" w:hAnsi="Arial" w:cs="Arial"/>
-          <w:noProof/>
-        </w:rPr>
-        <w:t>2.2.3</w:t>
-      </w:r>
-      <w:r>
+        <w:tab/>
+      </w:r>
+      <w:r>
+        <w:rPr>
+          <w:rFonts w:ascii="Arial" w:hAnsi="Arial" w:cs="Arial"/>
+          <w:noProof/>
+        </w:rPr>
+        <w:t>Create new contact (Create)</w:t>
+      </w:r>
+      <w:r>
+        <w:rPr>
+          <w:rFonts w:ascii="Arial" w:hAnsi="Arial" w:cs="Arial"/>
+          <w:noProof/>
+        </w:rPr>
+        <w:tab/>
+      </w:r>
+      <w:r>
+        <w:rPr>
+          <w:rFonts w:ascii="Arial" w:hAnsi="Arial" w:cs="Arial"/>
+          <w:noProof/>
+        </w:rPr>
+        <w:fldChar w:fldCharType="begin"/>
+      </w:r>
+      <w:r>
+        <w:rPr>
+          <w:rFonts w:ascii="Arial" w:hAnsi="Arial" w:cs="Arial"/>
+          <w:noProof/>
+        </w:rPr>
+        <w:instrText xml:space="preserve"> PAGEREF _Toc370220586 \h </w:instrText>
+      </w:r>
+      <w:r>
+        <w:rPr>
+          <w:rFonts w:ascii="Arial" w:hAnsi="Arial" w:cs="Arial"/>
+          <w:noProof/>
+        </w:rPr>
+      </w:r>
+      <w:r>
+        <w:rPr>
+          <w:rFonts w:ascii="Arial" w:hAnsi="Arial" w:cs="Arial"/>
+          <w:noProof/>
+        </w:rPr>
+        <w:fldChar w:fldCharType="separate"/>
+      </w:r>
+      <w:r>
+        <w:rPr>
+          <w:rFonts w:ascii="Arial" w:hAnsi="Arial" w:cs="Arial"/>
+          <w:noProof/>
+        </w:rPr>
+        <w:t>6</w:t>
+      </w:r>
+      <w:r>
+        <w:rPr>
+          <w:rFonts w:ascii="Arial" w:hAnsi="Arial" w:cs="Arial"/>
+          <w:noProof/>
+        </w:rPr>
+        <w:fldChar w:fldCharType="end"/>
+      </w:r>
+    </w:p>
+    <w:p>
+      <w:pPr>
+        <w:pStyle w:val="TOC3"/>
         <w:rPr>
           <w:rFonts w:ascii="Arial" w:eastAsiaTheme="minorEastAsia" w:hAnsi="Arial" w:cs="Arial"/>
           <w:noProof/>
@@ -1052,67 +1165,15 @@
           <w:szCs w:val="22"/>
           <w:lang w:eastAsia="de-DE"/>
         </w:rPr>
-        <w:tab/>
-      </w:r>
-      <w:r>
-        <w:rPr>
-          <w:rFonts w:ascii="Arial" w:hAnsi="Arial" w:cs="Arial"/>
-          <w:noProof/>
-        </w:rPr>
-        <w:t>Create new contact (Create)</w:t>
-      </w:r>
-      <w:r>
-        <w:rPr>
-          <w:rFonts w:ascii="Arial" w:hAnsi="Arial" w:cs="Arial"/>
-          <w:noProof/>
-        </w:rPr>
-        <w:tab/>
-      </w:r>
-      <w:r>
-        <w:rPr>
-          <w:rFonts w:ascii="Arial" w:hAnsi="Arial" w:cs="Arial"/>
-          <w:noProof/>
-        </w:rPr>
-        <w:fldChar w:fldCharType="begin"/>
-      </w:r>
-      <w:r>
-        <w:rPr>
-          <w:rFonts w:ascii="Arial" w:hAnsi="Arial" w:cs="Arial"/>
-          <w:noProof/>
-        </w:rPr>
-        <w:instrText xml:space="preserve"> PAGEREF _Toc369792014 \h </w:instrText>
-      </w:r>
-      <w:r>
-        <w:rPr>
-          <w:rFonts w:ascii="Arial" w:hAnsi="Arial" w:cs="Arial"/>
-          <w:noProof/>
-        </w:rPr>
-      </w:r>
-      <w:r>
-        <w:rPr>
-          <w:rFonts w:ascii="Arial" w:hAnsi="Arial" w:cs="Arial"/>
-          <w:noProof/>
-        </w:rPr>
-        <w:fldChar w:fldCharType="separate"/>
-      </w:r>
-      <w:r>
-        <w:rPr>
-          <w:rFonts w:ascii="Arial" w:hAnsi="Arial" w:cs="Arial"/>
-          <w:noProof/>
-        </w:rPr>
-        <w:t>6</w:t>
-      </w:r>
-      <w:r>
-        <w:rPr>
-          <w:rFonts w:ascii="Arial" w:hAnsi="Arial" w:cs="Arial"/>
-          <w:noProof/>
-        </w:rPr>
-        <w:fldChar w:fldCharType="end"/>
-      </w:r>
-    </w:p>
-    <w:p>
-      <w:pPr>
-        <w:pStyle w:val="TOC3"/>
+      </w:pPr>
+      <w:r>
+        <w:rPr>
+          <w:rFonts w:ascii="Arial" w:hAnsi="Arial" w:cs="Arial"/>
+          <w:noProof/>
+        </w:rPr>
+        <w:t>2.2.4</w:t>
+      </w:r>
+      <w:r>
         <w:rPr>
           <w:rFonts w:ascii="Arial" w:eastAsiaTheme="minorEastAsia" w:hAnsi="Arial" w:cs="Arial"/>
           <w:noProof/>
@@ -1120,15 +1181,67 @@
           <w:szCs w:val="22"/>
           <w:lang w:eastAsia="de-DE"/>
         </w:rPr>
-      </w:pPr>
-      <w:r>
-        <w:rPr>
-          <w:rFonts w:ascii="Arial" w:hAnsi="Arial" w:cs="Arial"/>
-          <w:noProof/>
-        </w:rPr>
-        <w:t>2.2.4</w:t>
-      </w:r>
-      <w:r>
+        <w:tab/>
+      </w:r>
+      <w:r>
+        <w:rPr>
+          <w:rFonts w:ascii="Arial" w:hAnsi="Arial" w:cs="Arial"/>
+          <w:noProof/>
+        </w:rPr>
+        <w:t>Edit contact (Edit)</w:t>
+      </w:r>
+      <w:r>
+        <w:rPr>
+          <w:rFonts w:ascii="Arial" w:hAnsi="Arial" w:cs="Arial"/>
+          <w:noProof/>
+        </w:rPr>
+        <w:tab/>
+      </w:r>
+      <w:r>
+        <w:rPr>
+          <w:rFonts w:ascii="Arial" w:hAnsi="Arial" w:cs="Arial"/>
+          <w:noProof/>
+        </w:rPr>
+        <w:fldChar w:fldCharType="begin"/>
+      </w:r>
+      <w:r>
+        <w:rPr>
+          <w:rFonts w:ascii="Arial" w:hAnsi="Arial" w:cs="Arial"/>
+          <w:noProof/>
+        </w:rPr>
+        <w:instrText xml:space="preserve"> PAGEREF _Toc370220587 \h </w:instrText>
+      </w:r>
+      <w:r>
+        <w:rPr>
+          <w:rFonts w:ascii="Arial" w:hAnsi="Arial" w:cs="Arial"/>
+          <w:noProof/>
+        </w:rPr>
+      </w:r>
+      <w:r>
+        <w:rPr>
+          <w:rFonts w:ascii="Arial" w:hAnsi="Arial" w:cs="Arial"/>
+          <w:noProof/>
+        </w:rPr>
+        <w:fldChar w:fldCharType="separate"/>
+      </w:r>
+      <w:r>
+        <w:rPr>
+          <w:rFonts w:ascii="Arial" w:hAnsi="Arial" w:cs="Arial"/>
+          <w:noProof/>
+        </w:rPr>
+        <w:t>7</w:t>
+      </w:r>
+      <w:r>
+        <w:rPr>
+          <w:rFonts w:ascii="Arial" w:hAnsi="Arial" w:cs="Arial"/>
+          <w:noProof/>
+        </w:rPr>
+        <w:fldChar w:fldCharType="end"/>
+      </w:r>
+    </w:p>
+    <w:p>
+      <w:pPr>
+        <w:pStyle w:val="TOC3"/>
         <w:rPr>
           <w:rFonts w:ascii="Arial" w:eastAsiaTheme="minorEastAsia" w:hAnsi="Arial" w:cs="Arial"/>
           <w:noProof/>
@@ -1136,67 +1249,15 @@
           <w:szCs w:val="22"/>
           <w:lang w:eastAsia="de-DE"/>
         </w:rPr>
-        <w:tab/>
-      </w:r>
-      <w:r>
-        <w:rPr>
-          <w:rFonts w:ascii="Arial" w:hAnsi="Arial" w:cs="Arial"/>
-          <w:noProof/>
-        </w:rPr>
-        <w:t>Edit contact (Edit)</w:t>
-      </w:r>
-      <w:r>
-        <w:rPr>
-          <w:rFonts w:ascii="Arial" w:hAnsi="Arial" w:cs="Arial"/>
-          <w:noProof/>
-        </w:rPr>
-        <w:tab/>
-      </w:r>
-      <w:r>
-        <w:rPr>
-          <w:rFonts w:ascii="Arial" w:hAnsi="Arial" w:cs="Arial"/>
-          <w:noProof/>
-        </w:rPr>
-        <w:fldChar w:fldCharType="begin"/>
-      </w:r>
-      <w:r>
-        <w:rPr>
-          <w:rFonts w:ascii="Arial" w:hAnsi="Arial" w:cs="Arial"/>
-          <w:noProof/>
-        </w:rPr>
-        <w:instrText xml:space="preserve"> PAGEREF _Toc369792015 \h </w:instrText>
-      </w:r>
-      <w:r>
-        <w:rPr>
-          <w:rFonts w:ascii="Arial" w:hAnsi="Arial" w:cs="Arial"/>
-          <w:noProof/>
-        </w:rPr>
-      </w:r>
-      <w:r>
-        <w:rPr>
-          <w:rFonts w:ascii="Arial" w:hAnsi="Arial" w:cs="Arial"/>
-          <w:noProof/>
-        </w:rPr>
-        <w:fldChar w:fldCharType="separate"/>
-      </w:r>
-      <w:r>
-        <w:rPr>
-          <w:rFonts w:ascii="Arial" w:hAnsi="Arial" w:cs="Arial"/>
-          <w:noProof/>
-        </w:rPr>
-        <w:t>7</w:t>
-      </w:r>
-      <w:r>
-        <w:rPr>
-          <w:rFonts w:ascii="Arial" w:hAnsi="Arial" w:cs="Arial"/>
-          <w:noProof/>
-        </w:rPr>
-        <w:fldChar w:fldCharType="end"/>
-      </w:r>
-    </w:p>
-    <w:p>
-      <w:pPr>
-        <w:pStyle w:val="TOC3"/>
+      </w:pPr>
+      <w:r>
+        <w:rPr>
+          <w:rFonts w:ascii="Arial" w:hAnsi="Arial" w:cs="Arial"/>
+          <w:noProof/>
+        </w:rPr>
+        <w:t>2.2.5</w:t>
+      </w:r>
+      <w:r>
         <w:rPr>
           <w:rFonts w:ascii="Arial" w:eastAsiaTheme="minorEastAsia" w:hAnsi="Arial" w:cs="Arial"/>
           <w:noProof/>
@@ -1204,22 +1265,6 @@
           <w:szCs w:val="22"/>
           <w:lang w:eastAsia="de-DE"/>
         </w:rPr>
-      </w:pPr>
-      <w:r>
-        <w:rPr>
-          <w:rFonts w:ascii="Arial" w:hAnsi="Arial" w:cs="Arial"/>
-          <w:noProof/>
-        </w:rPr>
-        <w:t>2.2.5</w:t>
-      </w:r>
-      <w:r>
-        <w:rPr>
-          <w:rFonts w:ascii="Arial" w:eastAsiaTheme="minorEastAsia" w:hAnsi="Arial" w:cs="Arial"/>
-          <w:noProof/>
-          <w:sz w:val="22"/>
-          <w:szCs w:val="22"/>
-          <w:lang w:eastAsia="de-DE"/>
-        </w:rPr>
         <w:tab/>
       </w:r>
       <w:r>
@@ -1248,7 +1293,7 @@
           <w:rFonts w:ascii="Arial" w:hAnsi="Arial" w:cs="Arial"/>
           <w:noProof/>
         </w:rPr>
-        <w:instrText xml:space="preserve"> PAGEREF _Toc369792016 \h </w:instrText>
+        <w:instrText xml:space="preserve"> PAGEREF _Toc370220588 \h </w:instrText>
       </w:r>
       <w:r>
         <w:rPr>
@@ -1335,7 +1380,7 @@
           <w:rFonts w:ascii="Arial" w:hAnsi="Arial" w:cs="Arial"/>
           <w:noProof/>
         </w:rPr>
-        <w:instrText xml:space="preserve"> PAGEREF _Toc369792017 \h </w:instrText>
+        <w:instrText xml:space="preserve"> PAGEREF _Toc370220589 \h </w:instrText>
       </w:r>
       <w:r>
         <w:rPr>
@@ -1422,7 +1467,7 @@
           <w:rFonts w:ascii="Arial" w:hAnsi="Arial" w:cs="Arial"/>
           <w:noProof/>
         </w:rPr>
-        <w:instrText xml:space="preserve"> PAGEREF _Toc369792018 \h </w:instrText>
+        <w:instrText xml:space="preserve"> PAGEREF _Toc370220590 \h </w:instrText>
       </w:r>
       <w:r>
         <w:rPr>
@@ -1509,7 +1554,7 @@
           <w:rFonts w:ascii="Arial" w:hAnsi="Arial" w:cs="Arial"/>
           <w:noProof/>
         </w:rPr>
-        <w:instrText xml:space="preserve"> PAGEREF _Toc369792019 \h </w:instrText>
+        <w:instrText xml:space="preserve"> PAGEREF _Toc370220591 \h </w:instrText>
       </w:r>
       <w:r>
         <w:rPr>
@@ -1596,7 +1641,7 @@
           <w:rFonts w:ascii="Arial" w:hAnsi="Arial" w:cs="Arial"/>
           <w:noProof/>
         </w:rPr>
-        <w:instrText xml:space="preserve"> PAGEREF _Toc369792020 \h </w:instrText>
+        <w:instrText xml:space="preserve"> PAGEREF _Toc370220592 \h </w:instrText>
       </w:r>
       <w:r>
         <w:rPr>
@@ -1683,7 +1728,7 @@
           <w:rFonts w:ascii="Arial" w:hAnsi="Arial" w:cs="Arial"/>
           <w:noProof/>
         </w:rPr>
-        <w:instrText xml:space="preserve"> PAGEREF _Toc369792021 \h </w:instrText>
+        <w:instrText xml:space="preserve"> PAGEREF _Toc370220593 \h </w:instrText>
       </w:r>
       <w:r>
         <w:rPr>
@@ -1770,7 +1815,7 @@
           <w:rFonts w:ascii="Arial" w:hAnsi="Arial" w:cs="Arial"/>
           <w:noProof/>
         </w:rPr>
-        <w:instrText xml:space="preserve"> PAGEREF _Toc369792022 \h </w:instrText>
+        <w:instrText xml:space="preserve"> PAGEREF _Toc370220594 \h </w:instrText>
       </w:r>
       <w:r>
         <w:rPr>
@@ -1857,7 +1902,7 @@
           <w:rFonts w:ascii="Arial" w:hAnsi="Arial" w:cs="Arial"/>
           <w:noProof/>
         </w:rPr>
-        <w:instrText xml:space="preserve"> PAGEREF _Toc369792023 \h </w:instrText>
+        <w:instrText xml:space="preserve"> PAGEREF _Toc370220595 \h </w:instrText>
       </w:r>
       <w:r>
         <w:rPr>
@@ -1901,11 +1946,22 @@
       <w:r>
         <w:br w:type="page"/>
       </w:r>
-      <w:fldSimple w:instr="title  \* Mergeformat ">
-        <w:r>
-          <w:t>UC: manage calendars</w:t>
-        </w:r>
-      </w:fldSimple>
+      <w:r>
+        <w:lastRenderedPageBreak/>
+        <w:fldChar w:fldCharType="begin"/>
+      </w:r>
+      <w:r>
+        <w:instrText xml:space="preserve">title  \* Mergeformat </w:instrText>
+      </w:r>
+      <w:r>
+        <w:fldChar w:fldCharType="separate"/>
+      </w:r>
+      <w:r>
+        <w:t>UC: manage calendars</w:t>
+      </w:r>
+      <w:r>
+        <w:fldChar w:fldCharType="end"/>
+      </w:r>
       <w:bookmarkStart w:id="1" w:name="_Toc423410237"/>
       <w:bookmarkStart w:id="2" w:name="_Toc425054503"/>
       <w:r>
@@ -1925,7 +1981,7 @@
       </w:pPr>
       <w:bookmarkStart w:id="3" w:name="_Toc423410238"/>
       <w:bookmarkStart w:id="4" w:name="_Toc425054504"/>
-      <w:bookmarkStart w:id="5" w:name="_Toc369792007"/>
+      <w:bookmarkStart w:id="5" w:name="_Toc370220579"/>
       <w:r>
         <w:t>Use-Case Name</w:t>
       </w:r>
@@ -1938,7 +1994,7 @@
       <w:pPr>
         <w:pStyle w:val="Heading2"/>
       </w:pPr>
-      <w:bookmarkStart w:id="6" w:name="_Toc369792008"/>
+      <w:bookmarkStart w:id="6" w:name="_Toc370220580"/>
       <w:r>
         <w:t>Brief Description</w:t>
       </w:r>
@@ -1950,20 +2006,51 @@
       <w:pPr>
         <w:pStyle w:val="Text"/>
       </w:pPr>
-      <w:r>
-        <w:t xml:space="preserve">The user can create, edit and delete calendars if he is an owner of this calendar. As owner he can permit other users to view his calendar, edit and create new appointments or act as owner. </w:t>
-      </w:r>
-      <w:r>
-        <w:t>H</w:t>
-      </w:r>
-      <w:r>
-        <w:t>e is</w:t>
-      </w:r>
-      <w:r>
-        <w:t xml:space="preserve"> also</w:t>
-      </w:r>
-      <w:r>
-        <w:t xml:space="preserve"> able to remove these rights.</w:t>
+      <w:bookmarkStart w:id="7" w:name="_Toc423410239"/>
+      <w:bookmarkStart w:id="8" w:name="_Toc425054505"/>
+      <w:bookmarkStart w:id="9" w:name="_Toc423410251"/>
+      <w:bookmarkStart w:id="10" w:name="_Toc425054510"/>
+      <w:r>
+        <w:t>The use case manage calendars is a CRUD use case. You can create, read, update and delete a calendars metadata. Exce</w:t>
+      </w:r>
+      <w:r>
+        <w:t>pt for deleting</w:t>
+      </w:r>
+      <w:r>
+        <w:t xml:space="preserve"> which also deletes all related data like </w:t>
+      </w:r>
+      <w:r>
+        <w:t>appointments</w:t>
+      </w:r>
+      <w:r>
+        <w:t>,</w:t>
+      </w:r>
+      <w:r>
+        <w:t xml:space="preserve"> the changes only affect the calendars metadata. </w:t>
+      </w:r>
+      <w:r>
+        <w:t>The metadata</w:t>
+      </w:r>
+      <w:r>
+        <w:t xml:space="preserve"> consist</w:t>
+      </w:r>
+      <w:r>
+        <w:t>s</w:t>
+      </w:r>
+      <w:r>
+        <w:t xml:space="preserve"> of </w:t>
+      </w:r>
+      <w:r>
+        <w:t>the</w:t>
+      </w:r>
+      <w:r>
+        <w:t xml:space="preserve"> name </w:t>
+      </w:r>
+      <w:r>
+        <w:t>of</w:t>
+      </w:r>
+      <w:r>
+        <w:t xml:space="preserve"> the calendar, a short description and a color for better differentiation when viewing more than one calendar at the same time. Also there is a creator saved, but the creator is automatically set as the user which creates the calendar and it is not possible to change the value later.</w:t>
       </w:r>
     </w:p>
     <w:p>
@@ -1971,16 +2058,12 @@
         <w:pStyle w:val="Heading1"/>
         <w:widowControl/>
       </w:pPr>
-      <w:bookmarkStart w:id="7" w:name="_Toc423410251"/>
-      <w:bookmarkStart w:id="8" w:name="_Toc425054510"/>
-      <w:bookmarkStart w:id="9" w:name="_Toc423410239"/>
-      <w:bookmarkStart w:id="10" w:name="_Toc425054505"/>
-      <w:bookmarkStart w:id="11" w:name="_Toc369792009"/>
+      <w:bookmarkStart w:id="11" w:name="_Toc370220581"/>
       <w:r>
         <w:t>Flow of Events</w:t>
       </w:r>
-      <w:bookmarkEnd w:id="9"/>
-      <w:bookmarkEnd w:id="10"/>
+      <w:bookmarkEnd w:id="7"/>
+      <w:bookmarkEnd w:id="8"/>
       <w:bookmarkEnd w:id="11"/>
     </w:p>
     <w:p>
@@ -1990,7 +2073,7 @@
       </w:pPr>
       <w:bookmarkStart w:id="12" w:name="_Toc423410240"/>
       <w:bookmarkStart w:id="13" w:name="_Toc425054506"/>
-      <w:bookmarkStart w:id="14" w:name="_Toc369792010"/>
+      <w:bookmarkStart w:id="14" w:name="_Toc370220582"/>
       <w:r>
         <w:t>Screen Flow</w:t>
       </w:r>
@@ -2006,18 +2089,12 @@
         <w:pStyle w:val="Text"/>
       </w:pPr>
       <w:r>
-        <w:t xml:space="preserve">The picture shows the screen flow of the CRUD for managing the </w:t>
-      </w:r>
-      <w:r>
-        <w:t>calendars.</w:t>
-      </w:r>
-      <w:r>
         <w:rPr>
           <w:noProof/>
           <w:lang w:val="de-DE" w:eastAsia="de-DE"/>
         </w:rPr>
         <w:drawing>
-          <wp:inline distT="0" distB="0" distL="0" distR="0" wp14:anchorId="1E68AC6D" wp14:editId="30AB9675">
+          <wp:inline distT="0" distB="0" distL="0" distR="0" wp14:anchorId="0C92651F" wp14:editId="673E1D97">
             <wp:extent cx="5095875" cy="3829050"/>
             <wp:effectExtent l="0" t="0" r="9525" b="0"/>
             <wp:docPr id="1" name="Picture 1"/>
@@ -2066,13 +2143,10 @@
       </w:pPr>
       <w:bookmarkStart w:id="15" w:name="_Toc423410241"/>
       <w:bookmarkStart w:id="16" w:name="_Toc425054507"/>
-      <w:bookmarkStart w:id="17" w:name="_Toc369792011"/>
+      <w:bookmarkStart w:id="17" w:name="_Toc370220583"/>
       <w:r>
         <w:lastRenderedPageBreak/>
-        <w:t xml:space="preserve">Use Case </w:t>
-      </w:r>
-      <w:r>
-        <w:t>Flows</w:t>
+        <w:t>Use Case Flows</w:t>
       </w:r>
       <w:bookmarkEnd w:id="15"/>
       <w:bookmarkEnd w:id="16"/>
@@ -2082,7 +2156,7 @@
       <w:pPr>
         <w:pStyle w:val="Heading3"/>
       </w:pPr>
-      <w:bookmarkStart w:id="18" w:name="_Toc369792012"/>
+      <w:bookmarkStart w:id="18" w:name="_Toc370220584"/>
       <w:r>
         <w:t xml:space="preserve">Show all </w:t>
       </w:r>
@@ -2103,8 +2177,8 @@
           <w:lang w:val="de-DE" w:eastAsia="de-DE"/>
         </w:rPr>
         <w:drawing>
-          <wp:inline distT="0" distB="0" distL="0" distR="0" wp14:anchorId="3922B96F" wp14:editId="04309F56">
-            <wp:extent cx="3181350" cy="2905125"/>
+          <wp:inline distT="0" distB="0" distL="0" distR="0" wp14:anchorId="5502270F" wp14:editId="4EA1584B">
+            <wp:extent cx="3181350" cy="2238375"/>
             <wp:effectExtent l="0" t="0" r="0" b="9525"/>
             <wp:docPr id="6" name="Picture 6"/>
             <wp:cNvGraphicFramePr>
@@ -2132,7 +2206,7 @@
                   <pic:spPr>
                     <a:xfrm>
                       <a:off x="0" y="0"/>
-                      <a:ext cx="3181350" cy="2905125"/>
+                      <a:ext cx="3181350" cy="2238375"/>
                     </a:xfrm>
                     <a:prstGeom prst="rect">
                       <a:avLst/>
@@ -2149,7 +2223,7 @@
       <w:pPr>
         <w:pStyle w:val="Heading3"/>
       </w:pPr>
-      <w:bookmarkStart w:id="19" w:name="_Toc369792013"/>
+      <w:bookmarkStart w:id="19" w:name="_Toc370220585"/>
       <w:r>
         <w:t>Show single contact (View Single)</w:t>
       </w:r>
@@ -2162,8 +2236,8 @@
           <w:lang w:val="de-DE" w:eastAsia="de-DE"/>
         </w:rPr>
         <w:drawing>
-          <wp:inline distT="0" distB="0" distL="0" distR="0" wp14:anchorId="585D48B5" wp14:editId="0DBB36E0">
-            <wp:extent cx="3181350" cy="2714625"/>
+          <wp:inline distT="0" distB="0" distL="0" distR="0" wp14:anchorId="1EC51A07" wp14:editId="0A843DC9">
+            <wp:extent cx="3181350" cy="2143125"/>
             <wp:effectExtent l="0" t="0" r="0" b="9525"/>
             <wp:docPr id="2" name="Picture 2"/>
             <wp:cNvGraphicFramePr>
@@ -2191,7 +2265,7 @@
                   <pic:spPr>
                     <a:xfrm>
                       <a:off x="0" y="0"/>
-                      <a:ext cx="3181350" cy="2714625"/>
+                      <a:ext cx="3181350" cy="2143125"/>
                     </a:xfrm>
                     <a:prstGeom prst="rect">
                       <a:avLst/>
@@ -2208,7 +2282,7 @@
       <w:pPr>
         <w:pStyle w:val="Heading3"/>
       </w:pPr>
-      <w:bookmarkStart w:id="20" w:name="_Toc369792014"/>
+      <w:bookmarkStart w:id="20" w:name="_Toc370220586"/>
       <w:r>
         <w:lastRenderedPageBreak/>
         <w:t>Create new contact (Create)</w:t>
@@ -2222,9 +2296,9 @@
           <w:lang w:val="de-DE" w:eastAsia="de-DE"/>
         </w:rPr>
         <w:drawing>
-          <wp:inline distT="0" distB="0" distL="0" distR="0" wp14:anchorId="6234F129" wp14:editId="24149E2B">
-            <wp:extent cx="5372100" cy="6238875"/>
-            <wp:effectExtent l="0" t="0" r="0" b="9525"/>
+          <wp:inline distT="0" distB="0" distL="0" distR="0" wp14:anchorId="0E430730" wp14:editId="3C7774A2">
+            <wp:extent cx="4853414" cy="6238875"/>
+            <wp:effectExtent l="0" t="0" r="4445" b="0"/>
             <wp:docPr id="3" name="Picture 3"/>
             <wp:cNvGraphicFramePr>
               <a:graphicFrameLocks xmlns:a="http://schemas.openxmlformats.org/drawingml/2006/main" noChangeAspect="1"/>
@@ -2251,7 +2325,7 @@
                   <pic:spPr>
                     <a:xfrm>
                       <a:off x="0" y="0"/>
-                      <a:ext cx="5372100" cy="6238875"/>
+                      <a:ext cx="4853414" cy="6238875"/>
                     </a:xfrm>
                     <a:prstGeom prst="rect">
                       <a:avLst/>
@@ -2268,7 +2342,7 @@
       <w:pPr>
         <w:pStyle w:val="Heading3"/>
       </w:pPr>
-      <w:bookmarkStart w:id="21" w:name="_Toc369792015"/>
+      <w:bookmarkStart w:id="21" w:name="_Toc370220587"/>
       <w:r>
         <w:lastRenderedPageBreak/>
         <w:t>Edit contact (Edit)</w:t>
@@ -2282,9 +2356,9 @@
           <w:lang w:val="de-DE" w:eastAsia="de-DE"/>
         </w:rPr>
         <w:drawing>
-          <wp:inline distT="0" distB="0" distL="0" distR="0" wp14:anchorId="46049D28" wp14:editId="3A0DD096">
-            <wp:extent cx="5372100" cy="6238875"/>
-            <wp:effectExtent l="0" t="0" r="0" b="9525"/>
+          <wp:inline distT="0" distB="0" distL="0" distR="0" wp14:anchorId="4DC24D88" wp14:editId="32253CB7">
+            <wp:extent cx="4853414" cy="6238875"/>
+            <wp:effectExtent l="0" t="0" r="4445" b="0"/>
             <wp:docPr id="4" name="Picture 4"/>
             <wp:cNvGraphicFramePr>
               <a:graphicFrameLocks xmlns:a="http://schemas.openxmlformats.org/drawingml/2006/main" noChangeAspect="1"/>
@@ -2311,7 +2385,7 @@
                   <pic:spPr>
                     <a:xfrm>
                       <a:off x="0" y="0"/>
-                      <a:ext cx="5372100" cy="6238875"/>
+                      <a:ext cx="4853414" cy="6238875"/>
                     </a:xfrm>
                     <a:prstGeom prst="rect">
                       <a:avLst/>
@@ -2328,7 +2402,7 @@
       <w:pPr>
         <w:pStyle w:val="Heading3"/>
       </w:pPr>
-      <w:bookmarkStart w:id="22" w:name="_Toc369792016"/>
+      <w:bookmarkStart w:id="22" w:name="_Toc370220588"/>
       <w:r>
         <w:lastRenderedPageBreak/>
         <w:t>Delete contact (Delete)</w:t>
@@ -2342,9 +2416,9 @@
           <w:lang w:val="de-DE" w:eastAsia="de-DE"/>
         </w:rPr>
         <w:drawing>
-          <wp:inline distT="0" distB="0" distL="0" distR="0" wp14:anchorId="3F07E827" wp14:editId="2D61FBF5">
-            <wp:extent cx="4038600" cy="5534025"/>
-            <wp:effectExtent l="0" t="0" r="0" b="9525"/>
+          <wp:inline distT="0" distB="0" distL="0" distR="0" wp14:anchorId="5996F7F2" wp14:editId="0FB2D2FD">
+            <wp:extent cx="4038600" cy="4924190"/>
+            <wp:effectExtent l="0" t="0" r="0" b="0"/>
             <wp:docPr id="5" name="Picture 5"/>
             <wp:cNvGraphicFramePr>
               <a:graphicFrameLocks xmlns:a="http://schemas.openxmlformats.org/drawingml/2006/main" noChangeAspect="1"/>
@@ -2371,7 +2445,7 @@
                   <pic:spPr>
                     <a:xfrm>
                       <a:off x="0" y="0"/>
-                      <a:ext cx="4038600" cy="5534025"/>
+                      <a:ext cx="4038600" cy="4924190"/>
                     </a:xfrm>
                     <a:prstGeom prst="rect">
                       <a:avLst/>
@@ -2402,13 +2476,13 @@
       <w:pPr>
         <w:pStyle w:val="Heading1"/>
       </w:pPr>
-      <w:bookmarkStart w:id="23" w:name="_Toc369792017"/>
+      <w:bookmarkStart w:id="23" w:name="_Toc370220589"/>
       <w:r>
         <w:lastRenderedPageBreak/>
         <w:t>Special Requirements</w:t>
       </w:r>
-      <w:bookmarkEnd w:id="7"/>
-      <w:bookmarkEnd w:id="8"/>
+      <w:bookmarkEnd w:id="9"/>
+      <w:bookmarkEnd w:id="10"/>
       <w:bookmarkEnd w:id="23"/>
     </w:p>
     <w:p>
@@ -2426,7 +2500,7 @@
       </w:pPr>
       <w:bookmarkStart w:id="24" w:name="_Toc423410253"/>
       <w:bookmarkStart w:id="25" w:name="_Toc425054512"/>
-      <w:bookmarkStart w:id="26" w:name="_Toc369792018"/>
+      <w:bookmarkStart w:id="26" w:name="_Toc370220590"/>
       <w:r>
         <w:t>Preconditions</w:t>
       </w:r>
@@ -2441,7 +2515,7 @@
       </w:pPr>
       <w:bookmarkStart w:id="27" w:name="_Toc423410255"/>
       <w:bookmarkStart w:id="28" w:name="_Toc425054514"/>
-      <w:bookmarkStart w:id="29" w:name="_Toc369792019"/>
+      <w:bookmarkStart w:id="29" w:name="_Toc370220591"/>
       <w:r>
         <w:t>Rights</w:t>
       </w:r>
@@ -2455,13 +2529,7 @@
         <w:t>View/e</w:t>
       </w:r>
       <w:r>
-        <w:t>dit/delete</w:t>
-      </w:r>
-      <w:r>
-        <w:t>/create</w:t>
-      </w:r>
-      <w:r>
-        <w:t>: The user must have the rights</w:t>
+        <w:t>dit/delete/create: The user must have the rights</w:t>
       </w:r>
       <w:r>
         <w:t xml:space="preserve"> to do the operation</w:t>
@@ -2475,7 +2543,7 @@
         <w:pStyle w:val="Heading2"/>
         <w:widowControl/>
       </w:pPr>
-      <w:bookmarkStart w:id="30" w:name="_Toc369792020"/>
+      <w:bookmarkStart w:id="30" w:name="_Toc370220592"/>
       <w:r>
         <w:t>Calendar</w:t>
       </w:r>
@@ -2484,23 +2552,41 @@
     <w:p>
       <w:pPr>
         <w:pStyle w:val="Text"/>
+        <w:tabs>
+          <w:tab w:val="left" w:pos="1843"/>
+        </w:tabs>
       </w:pPr>
       <w:r>
         <w:t>View/e</w:t>
       </w:r>
       <w:r>
-        <w:t>dit/delete: The calendar must exist.</w:t>
+        <w:t>dit/delete:</w:t>
+      </w:r>
+      <w:r>
+        <w:tab/>
+      </w:r>
+      <w:r>
+        <w:t>The calendar must exist.</w:t>
       </w:r>
     </w:p>
     <w:p>
       <w:pPr>
         <w:pStyle w:val="Text"/>
+        <w:tabs>
+          <w:tab w:val="left" w:pos="1843"/>
+        </w:tabs>
       </w:pPr>
       <w:r>
         <w:t>C</w:t>
       </w:r>
       <w:r>
-        <w:t>reate: The calendar must</w:t>
+        <w:t>reate:</w:t>
+      </w:r>
+      <w:r>
+        <w:tab/>
+      </w:r>
+      <w:r>
+        <w:t>The calendar must</w:t>
       </w:r>
       <w:r>
         <w:t xml:space="preserve"> </w:t>
@@ -2520,7 +2606,7 @@
         <w:pStyle w:val="Heading1"/>
         <w:widowControl/>
       </w:pPr>
-      <w:bookmarkStart w:id="31" w:name="_Toc369792021"/>
+      <w:bookmarkStart w:id="31" w:name="_Toc370220593"/>
       <w:proofErr w:type="spellStart"/>
       <w:r>
         <w:t>Postconditions</w:t>
@@ -2535,7 +2621,7 @@
         <w:pStyle w:val="Heading2"/>
         <w:widowControl/>
       </w:pPr>
-      <w:bookmarkStart w:id="32" w:name="_Toc369792022"/>
+      <w:bookmarkStart w:id="32" w:name="_Toc370220594"/>
       <w:r>
         <w:t>Calendar</w:t>
       </w:r>
@@ -2544,12 +2630,21 @@
     <w:p>
       <w:pPr>
         <w:pStyle w:val="Text"/>
+        <w:tabs>
+          <w:tab w:val="left" w:pos="1134"/>
+        </w:tabs>
       </w:pPr>
       <w:r>
         <w:t>E</w:t>
       </w:r>
       <w:r>
-        <w:t xml:space="preserve">dit: The calendar </w:t>
+        <w:t>dit:</w:t>
+      </w:r>
+      <w:r>
+        <w:tab/>
+      </w:r>
+      <w:r>
+        <w:t xml:space="preserve">The calendar </w:t>
       </w:r>
       <w:r>
         <w:t>metadata is updated</w:t>
@@ -2558,12 +2653,21 @@
     <w:p>
       <w:pPr>
         <w:pStyle w:val="Text"/>
+        <w:tabs>
+          <w:tab w:val="left" w:pos="1134"/>
+        </w:tabs>
       </w:pPr>
       <w:r>
         <w:t>D</w:t>
       </w:r>
       <w:r>
-        <w:t xml:space="preserve">elete: The calendar </w:t>
+        <w:t>elete:</w:t>
+      </w:r>
+      <w:r>
+        <w:tab/>
+      </w:r>
+      <w:r>
+        <w:t xml:space="preserve">The calendar </w:t>
       </w:r>
       <w:r>
         <w:t>is</w:t>
@@ -2575,12 +2679,21 @@
     <w:p>
       <w:pPr>
         <w:pStyle w:val="Text"/>
+        <w:tabs>
+          <w:tab w:val="left" w:pos="1134"/>
+        </w:tabs>
       </w:pPr>
       <w:r>
         <w:t>C</w:t>
       </w:r>
       <w:r>
-        <w:t xml:space="preserve">reate: The calendar </w:t>
+        <w:t>reate:</w:t>
+      </w:r>
+      <w:r>
+        <w:tab/>
+      </w:r>
+      <w:r>
+        <w:t xml:space="preserve">The calendar </w:t>
       </w:r>
       <w:r>
         <w:t>is</w:t>
@@ -2593,7 +2706,7 @@
       <w:pPr>
         <w:pStyle w:val="Heading1"/>
       </w:pPr>
-      <w:bookmarkStart w:id="33" w:name="_Toc369792023"/>
+      <w:bookmarkStart w:id="33" w:name="_Toc370220595"/>
       <w:r>
         <w:t>Extension Points</w:t>
       </w:r>
@@ -2722,11 +2835,21 @@
           <w:r>
             <w:fldChar w:fldCharType="end"/>
           </w:r>
-          <w:fldSimple w:instr=" DOCPROPERTY &quot;Company&quot;  \* MERGEFORMAT ">
-            <w:r>
-              <w:t>Storm Cloud Development</w:t>
-            </w:r>
-          </w:fldSimple>
+          <w:r>
+            <w:fldChar w:fldCharType="begin"/>
+          </w:r>
+          <w:r>
+            <w:instrText xml:space="preserve"> DOCPROPERTY "Company"  \* MERGEFORMAT </w:instrText>
+          </w:r>
+          <w:r>
+            <w:fldChar w:fldCharType="separate"/>
+          </w:r>
+          <w:r>
+            <w:t>Storm Cloud Development</w:t>
+          </w:r>
+          <w:r>
+            <w:fldChar w:fldCharType="end"/>
+          </w:r>
           <w:r>
             <w:t xml:space="preserve">, </w:t>
           </w:r>
@@ -2790,7 +2913,7 @@
               <w:rStyle w:val="PageNumber"/>
               <w:noProof/>
             </w:rPr>
-            <w:t>3</w:t>
+            <w:t>2</w:t>
           </w:r>
           <w:r>
             <w:rPr>
@@ -2952,11 +3075,21 @@
           <w:tcW w:w="6379" w:type="dxa"/>
         </w:tcPr>
         <w:p>
-          <w:fldSimple w:instr="subject  \* Mergeformat ">
-            <w:r>
-              <w:t>Project CM</w:t>
-            </w:r>
-          </w:fldSimple>
+          <w:r>
+            <w:fldChar w:fldCharType="begin"/>
+          </w:r>
+          <w:r>
+            <w:instrText xml:space="preserve">subject  \* Mergeformat </w:instrText>
+          </w:r>
+          <w:r>
+            <w:fldChar w:fldCharType="separate"/>
+          </w:r>
+          <w:r>
+            <w:t>Project CM</w:t>
+          </w:r>
+          <w:r>
+            <w:fldChar w:fldCharType="end"/>
+          </w:r>
         </w:p>
       </w:tc>
       <w:tc>
@@ -2979,7 +3112,7 @@
           </w:r>
           <w:r>
             <w:tab/>
-            <w:t>1.0</w:t>
+            <w:t>1.1</w:t>
           </w:r>
         </w:p>
       </w:tc>
@@ -2990,11 +3123,21 @@
           <w:tcW w:w="6379" w:type="dxa"/>
         </w:tcPr>
         <w:p>
-          <w:fldSimple w:instr="title  \* Mergeformat ">
-            <w:r>
-              <w:t>UC: manage calendars</w:t>
-            </w:r>
-          </w:fldSimple>
+          <w:r>
+            <w:fldChar w:fldCharType="begin"/>
+          </w:r>
+          <w:r>
+            <w:instrText xml:space="preserve">title  \* Mergeformat </w:instrText>
+          </w:r>
+          <w:r>
+            <w:fldChar w:fldCharType="separate"/>
+          </w:r>
+          <w:r>
+            <w:t>UC: manage calendars</w:t>
+          </w:r>
+          <w:r>
+            <w:fldChar w:fldCharType="end"/>
+          </w:r>
         </w:p>
       </w:tc>
       <w:tc>
@@ -3012,7 +3155,10 @@
           </w:r>
           <w:r>
             <w:tab/>
-            <w:t>17/Oct/2013</w:t>
+            <w:t>22</w:t>
+          </w:r>
+          <w:r>
+            <w:t>/Oct/2013</w:t>
           </w:r>
         </w:p>
       </w:tc>

</xml_diff>